<commit_message>
Systemkontext gefixt. Report fortgeführt
</commit_message>
<xml_diff>
--- a/Praktikum 3/Report.docx
+++ b/Praktikum 3/Report.docx
@@ -59,7 +59,7 @@
       <w:pPr>
         <w:pStyle w:val="Gitternetztabelle31"/>
       </w:pPr>
-      <w:bookmarkStart w:id="0" w:name="_Toc500344759"/>
+      <w:bookmarkStart w:id="0" w:name="_Toc500594626"/>
       <w:r>
         <w:t>Inhalt</w:t>
       </w:r>
@@ -101,7 +101,7 @@
           <w:r>
             <w:fldChar w:fldCharType="separate"/>
           </w:r>
-          <w:hyperlink w:anchor="_Toc500344759" w:history="1">
+          <w:hyperlink w:anchor="_Toc500594626" w:history="1">
             <w:r>
               <w:rPr>
                 <w:rStyle w:val="Hyperlink"/>
@@ -128,7 +128,7 @@
                 <w:noProof/>
                 <w:webHidden/>
               </w:rPr>
-              <w:instrText xml:space="preserve"> PAGEREF _Toc500344759 \h </w:instrText>
+              <w:instrText xml:space="preserve"> PAGEREF _Toc500594626 \h </w:instrText>
             </w:r>
             <w:r>
               <w:rPr>
@@ -171,7 +171,7 @@
               <w:lang w:eastAsia="de-DE"/>
             </w:rPr>
           </w:pPr>
-          <w:hyperlink w:anchor="_Toc500344760" w:history="1">
+          <w:hyperlink w:anchor="_Toc500594627" w:history="1">
             <w:r>
               <w:rPr>
                 <w:rStyle w:val="Hyperlink"/>
@@ -198,7 +198,7 @@
                 <w:noProof/>
                 <w:webHidden/>
               </w:rPr>
-              <w:instrText xml:space="preserve"> PAGEREF _Toc500344760 \h </w:instrText>
+              <w:instrText xml:space="preserve"> PAGEREF _Toc500594627 \h </w:instrText>
             </w:r>
             <w:r>
               <w:rPr>
@@ -241,7 +241,7 @@
               <w:lang w:eastAsia="de-DE"/>
             </w:rPr>
           </w:pPr>
-          <w:hyperlink w:anchor="_Toc500344761" w:history="1">
+          <w:hyperlink w:anchor="_Toc500594628" w:history="1">
             <w:r>
               <w:rPr>
                 <w:rStyle w:val="Hyperlink"/>
@@ -268,7 +268,7 @@
                 <w:noProof/>
                 <w:webHidden/>
               </w:rPr>
-              <w:instrText xml:space="preserve"> PAGEREF _Toc500344761 \h </w:instrText>
+              <w:instrText xml:space="preserve"> PAGEREF _Toc500594628 \h </w:instrText>
             </w:r>
             <w:r>
               <w:rPr>
@@ -311,7 +311,7 @@
               <w:lang w:eastAsia="de-DE"/>
             </w:rPr>
           </w:pPr>
-          <w:hyperlink w:anchor="_Toc500344762" w:history="1">
+          <w:hyperlink w:anchor="_Toc500594629" w:history="1">
             <w:r>
               <w:rPr>
                 <w:rStyle w:val="Hyperlink"/>
@@ -338,7 +338,7 @@
                 <w:noProof/>
                 <w:webHidden/>
               </w:rPr>
-              <w:instrText xml:space="preserve"> PAGEREF _Toc500344762 \h </w:instrText>
+              <w:instrText xml:space="preserve"> PAGEREF _Toc500594629 \h </w:instrText>
             </w:r>
             <w:r>
               <w:rPr>
@@ -373,7 +373,7 @@
           <w:pPr>
             <w:pStyle w:val="Verzeichnis1"/>
             <w:tabs>
-              <w:tab w:val="left" w:pos="3225"/>
+              <w:tab w:val="left" w:pos="440"/>
               <w:tab w:val="right" w:leader="dot" w:pos="9062"/>
             </w:tabs>
             <w:rPr>
@@ -382,7 +382,7 @@
               <w:lang w:eastAsia="de-DE"/>
             </w:rPr>
           </w:pPr>
-          <w:hyperlink w:anchor="_Toc500344763" w:history="1">
+          <w:hyperlink w:anchor="_Toc500594630" w:history="1">
             <w:r>
               <w:rPr>
                 <w:rStyle w:val="Hyperlink"/>
@@ -403,7 +403,7 @@
                 <w:rStyle w:val="Hyperlink"/>
                 <w:noProof/>
               </w:rPr>
-              <w:t>Spezifikation der Statemachine</w:t>
+              <w:t>Einleitung</w:t>
             </w:r>
             <w:r>
               <w:rPr>
@@ -424,7 +424,7 @@
                 <w:noProof/>
                 <w:webHidden/>
               </w:rPr>
-              <w:instrText xml:space="preserve"> PAGEREF _Toc500344763 \h </w:instrText>
+              <w:instrText xml:space="preserve"> PAGEREF _Toc500594630 \h </w:instrText>
             </w:r>
             <w:r>
               <w:rPr>
@@ -444,7 +444,7 @@
                 <w:noProof/>
                 <w:webHidden/>
               </w:rPr>
-              <w:t>3</w:t>
+              <w:t>2</w:t>
             </w:r>
             <w:r>
               <w:rPr>
@@ -457,9 +457,9 @@
         </w:p>
         <w:p>
           <w:pPr>
-            <w:pStyle w:val="Verzeichnis2"/>
+            <w:pStyle w:val="Verzeichnis1"/>
             <w:tabs>
-              <w:tab w:val="left" w:pos="3445"/>
+              <w:tab w:val="left" w:pos="440"/>
               <w:tab w:val="right" w:leader="dot" w:pos="9062"/>
             </w:tabs>
             <w:rPr>
@@ -468,13 +468,13 @@
               <w:lang w:eastAsia="de-DE"/>
             </w:rPr>
           </w:pPr>
-          <w:hyperlink w:anchor="_Toc500344764" w:history="1">
+          <w:hyperlink w:anchor="_Toc500594631" w:history="1">
             <w:r>
               <w:rPr>
                 <w:rStyle w:val="Hyperlink"/>
                 <w:noProof/>
               </w:rPr>
-              <w:t>1.1</w:t>
+              <w:t>2</w:t>
             </w:r>
             <w:r>
               <w:rPr>
@@ -489,7 +489,7 @@
                 <w:rStyle w:val="Hyperlink"/>
                 <w:noProof/>
               </w:rPr>
-              <w:t>Systemkontextdiagramm</w:t>
+              <w:t>Spezifikation der Statemachine</w:t>
             </w:r>
             <w:r>
               <w:rPr>
@@ -510,7 +510,7 @@
                 <w:noProof/>
                 <w:webHidden/>
               </w:rPr>
-              <w:instrText xml:space="preserve"> PAGEREF _Toc500344764 \h </w:instrText>
+              <w:instrText xml:space="preserve"> PAGEREF _Toc500594631 \h </w:instrText>
             </w:r>
             <w:r>
               <w:rPr>
@@ -545,7 +545,7 @@
           <w:pPr>
             <w:pStyle w:val="Verzeichnis2"/>
             <w:tabs>
-              <w:tab w:val="left" w:pos="3445"/>
+              <w:tab w:val="left" w:pos="880"/>
               <w:tab w:val="right" w:leader="dot" w:pos="9062"/>
             </w:tabs>
             <w:rPr>
@@ -554,13 +554,13 @@
               <w:lang w:eastAsia="de-DE"/>
             </w:rPr>
           </w:pPr>
-          <w:hyperlink w:anchor="_Toc500344765" w:history="1">
+          <w:hyperlink w:anchor="_Toc500594632" w:history="1">
             <w:r>
               <w:rPr>
                 <w:rStyle w:val="Hyperlink"/>
                 <w:noProof/>
               </w:rPr>
-              <w:t>1.2</w:t>
+              <w:t>2.1</w:t>
             </w:r>
             <w:r>
               <w:rPr>
@@ -575,7 +575,7 @@
                 <w:rStyle w:val="Hyperlink"/>
                 <w:noProof/>
               </w:rPr>
-              <w:t>State Machine</w:t>
+              <w:t>Systemkontextdiagramm</w:t>
             </w:r>
             <w:r>
               <w:rPr>
@@ -596,7 +596,7 @@
                 <w:noProof/>
                 <w:webHidden/>
               </w:rPr>
-              <w:instrText xml:space="preserve"> PAGEREF _Toc500344765 \h </w:instrText>
+              <w:instrText xml:space="preserve"> PAGEREF _Toc500594632 \h </w:instrText>
             </w:r>
             <w:r>
               <w:rPr>
@@ -629,9 +629,9 @@
         </w:p>
         <w:p>
           <w:pPr>
-            <w:pStyle w:val="Verzeichnis1"/>
+            <w:pStyle w:val="Verzeichnis2"/>
             <w:tabs>
-              <w:tab w:val="left" w:pos="3225"/>
+              <w:tab w:val="left" w:pos="880"/>
               <w:tab w:val="right" w:leader="dot" w:pos="9062"/>
             </w:tabs>
             <w:rPr>
@@ -640,13 +640,13 @@
               <w:lang w:eastAsia="de-DE"/>
             </w:rPr>
           </w:pPr>
-          <w:hyperlink w:anchor="_Toc500344766" w:history="1">
+          <w:hyperlink w:anchor="_Toc500594633" w:history="1">
             <w:r>
               <w:rPr>
                 <w:rStyle w:val="Hyperlink"/>
                 <w:noProof/>
               </w:rPr>
-              <w:t>2</w:t>
+              <w:t>2.2</w:t>
             </w:r>
             <w:r>
               <w:rPr>
@@ -661,7 +661,7 @@
                 <w:rStyle w:val="Hyperlink"/>
                 <w:noProof/>
               </w:rPr>
-              <w:t>Testfallableitung</w:t>
+              <w:t>State Machine</w:t>
             </w:r>
             <w:r>
               <w:rPr>
@@ -682,7 +682,7 @@
                 <w:noProof/>
                 <w:webHidden/>
               </w:rPr>
-              <w:instrText xml:space="preserve"> PAGEREF _Toc500344766 \h </w:instrText>
+              <w:instrText xml:space="preserve"> PAGEREF _Toc500594633 \h </w:instrText>
             </w:r>
             <w:r>
               <w:rPr>
@@ -702,7 +702,7 @@
                 <w:noProof/>
                 <w:webHidden/>
               </w:rPr>
-              <w:t>3</w:t>
+              <w:t>4</w:t>
             </w:r>
             <w:r>
               <w:rPr>
@@ -715,9 +715,9 @@
         </w:p>
         <w:p>
           <w:pPr>
-            <w:pStyle w:val="Verzeichnis2"/>
+            <w:pStyle w:val="Verzeichnis1"/>
             <w:tabs>
-              <w:tab w:val="left" w:pos="3445"/>
+              <w:tab w:val="left" w:pos="440"/>
               <w:tab w:val="right" w:leader="dot" w:pos="9062"/>
             </w:tabs>
             <w:rPr>
@@ -726,13 +726,13 @@
               <w:lang w:eastAsia="de-DE"/>
             </w:rPr>
           </w:pPr>
-          <w:hyperlink w:anchor="_Toc500344767" w:history="1">
+          <w:hyperlink w:anchor="_Toc500594634" w:history="1">
             <w:r>
               <w:rPr>
                 <w:rStyle w:val="Hyperlink"/>
                 <w:noProof/>
               </w:rPr>
-              <w:t>2.1</w:t>
+              <w:t>3</w:t>
             </w:r>
             <w:r>
               <w:rPr>
@@ -747,7 +747,7 @@
                 <w:rStyle w:val="Hyperlink"/>
                 <w:noProof/>
               </w:rPr>
-              <w:t>Zustandsübergangsbaum</w:t>
+              <w:t>Testfallableitung</w:t>
             </w:r>
             <w:r>
               <w:rPr>
@@ -768,7 +768,7 @@
                 <w:noProof/>
                 <w:webHidden/>
               </w:rPr>
-              <w:instrText xml:space="preserve"> PAGEREF _Toc500344767 \h </w:instrText>
+              <w:instrText xml:space="preserve"> PAGEREF _Toc500594634 \h </w:instrText>
             </w:r>
             <w:r>
               <w:rPr>
@@ -788,7 +788,7 @@
                 <w:noProof/>
                 <w:webHidden/>
               </w:rPr>
-              <w:t>3</w:t>
+              <w:t>4</w:t>
             </w:r>
             <w:r>
               <w:rPr>
@@ -803,7 +803,7 @@
           <w:pPr>
             <w:pStyle w:val="Verzeichnis2"/>
             <w:tabs>
-              <w:tab w:val="left" w:pos="3445"/>
+              <w:tab w:val="left" w:pos="880"/>
               <w:tab w:val="right" w:leader="dot" w:pos="9062"/>
             </w:tabs>
             <w:rPr>
@@ -812,13 +812,13 @@
               <w:lang w:eastAsia="de-DE"/>
             </w:rPr>
           </w:pPr>
-          <w:hyperlink w:anchor="_Toc500344768" w:history="1">
+          <w:hyperlink w:anchor="_Toc500594635" w:history="1">
             <w:r>
               <w:rPr>
                 <w:rStyle w:val="Hyperlink"/>
                 <w:noProof/>
               </w:rPr>
-              <w:t>2.2</w:t>
+              <w:t>3.1</w:t>
             </w:r>
             <w:r>
               <w:rPr>
@@ -833,6 +833,92 @@
                 <w:rStyle w:val="Hyperlink"/>
                 <w:noProof/>
               </w:rPr>
+              <w:t>Zustandsübergangsbaum</w:t>
+            </w:r>
+            <w:r>
+              <w:rPr>
+                <w:noProof/>
+                <w:webHidden/>
+              </w:rPr>
+              <w:tab/>
+            </w:r>
+            <w:r>
+              <w:rPr>
+                <w:noProof/>
+                <w:webHidden/>
+              </w:rPr>
+              <w:fldChar w:fldCharType="begin"/>
+            </w:r>
+            <w:r>
+              <w:rPr>
+                <w:noProof/>
+                <w:webHidden/>
+              </w:rPr>
+              <w:instrText xml:space="preserve"> PAGEREF _Toc500594635 \h </w:instrText>
+            </w:r>
+            <w:r>
+              <w:rPr>
+                <w:noProof/>
+                <w:webHidden/>
+              </w:rPr>
+            </w:r>
+            <w:r>
+              <w:rPr>
+                <w:noProof/>
+                <w:webHidden/>
+              </w:rPr>
+              <w:fldChar w:fldCharType="separate"/>
+            </w:r>
+            <w:r>
+              <w:rPr>
+                <w:noProof/>
+                <w:webHidden/>
+              </w:rPr>
+              <w:t>4</w:t>
+            </w:r>
+            <w:r>
+              <w:rPr>
+                <w:noProof/>
+                <w:webHidden/>
+              </w:rPr>
+              <w:fldChar w:fldCharType="end"/>
+            </w:r>
+          </w:hyperlink>
+        </w:p>
+        <w:p>
+          <w:pPr>
+            <w:pStyle w:val="Verzeichnis2"/>
+            <w:tabs>
+              <w:tab w:val="left" w:pos="880"/>
+              <w:tab w:val="right" w:leader="dot" w:pos="9062"/>
+            </w:tabs>
+            <w:rPr>
+              <w:rFonts w:asciiTheme="minorHAnsi" w:eastAsiaTheme="minorEastAsia" w:hAnsiTheme="minorHAnsi" w:cstheme="minorBidi"/>
+              <w:noProof/>
+              <w:lang w:eastAsia="de-DE"/>
+            </w:rPr>
+          </w:pPr>
+          <w:hyperlink w:anchor="_Toc500594636" w:history="1">
+            <w:r>
+              <w:rPr>
+                <w:rStyle w:val="Hyperlink"/>
+                <w:noProof/>
+              </w:rPr>
+              <w:t>3.2</w:t>
+            </w:r>
+            <w:r>
+              <w:rPr>
+                <w:rFonts w:asciiTheme="minorHAnsi" w:eastAsiaTheme="minorEastAsia" w:hAnsiTheme="minorHAnsi" w:cstheme="minorBidi"/>
+                <w:noProof/>
+                <w:lang w:eastAsia="de-DE"/>
+              </w:rPr>
+              <w:tab/>
+            </w:r>
+            <w:r>
+              <w:rPr>
+                <w:rStyle w:val="Hyperlink"/>
+                <w:noProof/>
+              </w:rPr>
               <w:t>Sequence Diagram</w:t>
             </w:r>
             <w:r>
@@ -854,7 +940,7 @@
                 <w:noProof/>
                 <w:webHidden/>
               </w:rPr>
-              <w:instrText xml:space="preserve"> PAGEREF _Toc500344768 \h </w:instrText>
+              <w:instrText xml:space="preserve"> PAGEREF _Toc500594636 \h </w:instrText>
             </w:r>
             <w:r>
               <w:rPr>
@@ -874,7 +960,7 @@
                 <w:noProof/>
                 <w:webHidden/>
               </w:rPr>
-              <w:t>3</w:t>
+              <w:t>5</w:t>
             </w:r>
             <w:r>
               <w:rPr>
@@ -945,7 +1031,7 @@
           <w:numId w:val="0"/>
         </w:numPr>
       </w:pPr>
-      <w:bookmarkStart w:id="2" w:name="_Toc500344760"/>
+      <w:bookmarkStart w:id="2" w:name="_Toc500594627"/>
       <w:r>
         <w:lastRenderedPageBreak/>
         <w:t>Dokumentorganisation</w:t>
@@ -961,7 +1047,7 @@
         </w:numPr>
       </w:pPr>
       <w:bookmarkStart w:id="3" w:name="__RefHeading___Toc308008029"/>
-      <w:bookmarkStart w:id="4" w:name="_Toc500344761"/>
+      <w:bookmarkStart w:id="4" w:name="_Toc500594628"/>
       <w:bookmarkEnd w:id="3"/>
       <w:r>
         <w:t>Autorenliste</w:t>
@@ -1155,13 +1241,8 @@
           </w:tcPr>
           <w:p>
             <w:r>
-              <w:t xml:space="preserve">Frederic </w:t>
-            </w:r>
-            <w:proofErr w:type="spellStart"/>
-            <w:r>
-              <w:t>Dlugi</w:t>
-            </w:r>
-            <w:proofErr w:type="spellEnd"/>
+              <w:t>Frederic Dlugi</w:t>
+            </w:r>
           </w:p>
         </w:tc>
       </w:tr>
@@ -1175,7 +1256,7 @@
         </w:numPr>
       </w:pPr>
       <w:bookmarkStart w:id="5" w:name="__RefHeading___Toc308008030"/>
-      <w:bookmarkStart w:id="6" w:name="_Toc500344762"/>
+      <w:bookmarkStart w:id="6" w:name="_Toc500594629"/>
       <w:bookmarkEnd w:id="5"/>
       <w:r>
         <w:t>Versionen</w:t>
@@ -1581,6 +1662,9 @@
               <w:snapToGrid w:val="0"/>
               <w:spacing w:after="0" w:line="240" w:lineRule="auto"/>
             </w:pPr>
+            <w:r>
+              <w:t>0.9</w:t>
+            </w:r>
           </w:p>
         </w:tc>
         <w:tc>
@@ -1597,6 +1681,9 @@
               <w:snapToGrid w:val="0"/>
               <w:spacing w:after="0" w:line="240" w:lineRule="auto"/>
             </w:pPr>
+            <w:r>
+              <w:t>09.12.2017</w:t>
+            </w:r>
           </w:p>
         </w:tc>
         <w:tc>
@@ -1613,6 +1700,9 @@
               <w:snapToGrid w:val="0"/>
               <w:spacing w:after="0" w:line="240" w:lineRule="auto"/>
             </w:pPr>
+            <w:r>
+              <w:t>MAX</w:t>
+            </w:r>
           </w:p>
         </w:tc>
         <w:tc>
@@ -1629,6 +1719,9 @@
             <w:pPr>
               <w:spacing w:after="0" w:line="240" w:lineRule="auto"/>
             </w:pPr>
+            <w:r>
+              <w:t>Einleitung geschrieben</w:t>
+            </w:r>
           </w:p>
         </w:tc>
       </w:tr>
@@ -1647,6 +1740,9 @@
               <w:snapToGrid w:val="0"/>
               <w:spacing w:after="0" w:line="240" w:lineRule="auto"/>
             </w:pPr>
+            <w:r>
+              <w:t>1.0</w:t>
+            </w:r>
           </w:p>
         </w:tc>
         <w:tc>
@@ -1663,6 +1759,9 @@
               <w:snapToGrid w:val="0"/>
               <w:spacing w:after="0" w:line="240" w:lineRule="auto"/>
             </w:pPr>
+            <w:r>
+              <w:t>09.12.2017</w:t>
+            </w:r>
           </w:p>
         </w:tc>
         <w:tc>
@@ -1679,6 +1778,9 @@
               <w:snapToGrid w:val="0"/>
               <w:spacing w:after="0" w:line="240" w:lineRule="auto"/>
             </w:pPr>
+            <w:r>
+              <w:t>MAX</w:t>
+            </w:r>
           </w:p>
         </w:tc>
         <w:tc>
@@ -1699,6 +1801,12 @@
                 <w:color w:val="000000" w:themeColor="text1"/>
               </w:rPr>
             </w:pPr>
+            <w:r>
+              <w:rPr>
+                <w:color w:val="000000" w:themeColor="text1"/>
+              </w:rPr>
+              <w:t>Systemkontext beschrieben</w:t>
+            </w:r>
           </w:p>
         </w:tc>
       </w:tr>
@@ -1706,6 +1814,37 @@
     <w:p/>
     <w:p>
       <w:pPr>
+        <w:pStyle w:val="berschrift1"/>
+      </w:pPr>
+      <w:bookmarkStart w:id="7" w:name="_Toc500594630"/>
+      <w:r>
+        <w:t>Einleitung</w:t>
+      </w:r>
+      <w:bookmarkEnd w:id="7"/>
+    </w:p>
+    <w:p>
+      <w:r>
+        <w:t xml:space="preserve">In dieser Praktikumsaufgabe wurden verschiedene Modelle für eine Luft-Simulation einer Fertigungszelle entwickelt. In diesem Beispiel soll eine Steuereinheit für die Luftfeuchtigkeit modelliert werden, die über ein Belüftungs-Tor, sowie eine Ab- und </w:t>
+      </w:r>
+      <w:proofErr w:type="spellStart"/>
+      <w:r>
+        <w:t>Zuluftpumpe</w:t>
+      </w:r>
+      <w:proofErr w:type="spellEnd"/>
+      <w:r>
+        <w:t xml:space="preserve"> und einen Luftbefeuchter die Luftfeuchtigkeit in einem optimalen Bereich hält. Es wurden ein Systemkontextdiagramm, ein Sequenzdiagramm, sowie eine State-</w:t>
+      </w:r>
+      <w:proofErr w:type="spellStart"/>
+      <w:r>
+        <w:t>Machine</w:t>
+      </w:r>
+      <w:proofErr w:type="spellEnd"/>
+      <w:r>
+        <w:t xml:space="preserve"> für diesen Kontext entwickelt.</w:t>
+      </w:r>
+    </w:p>
+    <w:p>
+      <w:pPr>
         <w:suppressAutoHyphens w:val="0"/>
         <w:spacing w:after="160" w:line="259" w:lineRule="auto"/>
       </w:pPr>
@@ -1717,7 +1856,7 @@
       <w:pPr>
         <w:pStyle w:val="berschrift1"/>
       </w:pPr>
-      <w:bookmarkStart w:id="7" w:name="_Toc500344763"/>
+      <w:bookmarkStart w:id="8" w:name="_Toc500594631"/>
       <w:r>
         <w:lastRenderedPageBreak/>
         <w:t xml:space="preserve">Spezifikation der </w:t>
@@ -1726,25 +1865,123 @@
       <w:r>
         <w:t>Statemachine</w:t>
       </w:r>
-      <w:bookmarkEnd w:id="7"/>
+      <w:bookmarkEnd w:id="8"/>
       <w:proofErr w:type="spellEnd"/>
     </w:p>
     <w:p>
       <w:pPr>
         <w:pStyle w:val="berschrift2"/>
       </w:pPr>
-      <w:bookmarkStart w:id="8" w:name="_Toc500344764"/>
+      <w:bookmarkStart w:id="9" w:name="_Toc500594632"/>
       <w:r>
         <w:t>Systemkontextdiagramm</w:t>
       </w:r>
-      <w:bookmarkEnd w:id="8"/>
+      <w:bookmarkEnd w:id="9"/>
     </w:p>
     <w:p/>
-    <w:bookmarkStart w:id="9" w:name="_GoBack"/>
-    <w:bookmarkEnd w:id="9"/>
     <w:p>
       <w:r>
-        <w:object w:dxaOrig="14686" w:dyaOrig="9361" w14:anchorId="11F9D313">
+        <w:fldChar w:fldCharType="begin"/>
+      </w:r>
+      <w:r>
+        <w:instrText xml:space="preserve"> LINK Visio.Drawing.15 "D:\\franek\\Documents\\Programming\\Java\\SE1\\Praktikum 3\\Systemkontextdiagramm.vsdx" "" \a \p \f 0 </w:instrText>
+      </w:r>
+      <w:r>
+        <w:fldChar w:fldCharType="separate"/>
+      </w:r>
+      <w:r>
+        <w:rPr>
+          <w:noProof/>
+        </w:rPr>
+        <w:drawing>
+          <wp:inline distT="0" distB="0" distL="0" distR="0" wp14:anchorId="5D1B3BCE" wp14:editId="5C8326F0">
+            <wp:extent cx="6252210" cy="3966210"/>
+            <wp:effectExtent l="0" t="0" r="0" b="0"/>
+            <wp:docPr id="1" name="Grafik 1"/>
+            <wp:cNvGraphicFramePr>
+              <a:graphicFrameLocks xmlns:a="http://schemas.openxmlformats.org/drawingml/2006/main" noChangeAspect="1"/>
+            </wp:cNvGraphicFramePr>
+            <a:graphic xmlns:a="http://schemas.openxmlformats.org/drawingml/2006/main">
+              <a:graphicData uri="http://schemas.openxmlformats.org/drawingml/2006/picture">
+                <pic:pic xmlns:pic="http://schemas.openxmlformats.org/drawingml/2006/picture">
+                  <pic:nvPicPr>
+                    <pic:cNvPr id="0" name="Object 14"/>
+                    <pic:cNvPicPr>
+                      <a:picLocks noChangeAspect="1" noChangeArrowheads="1"/>
+                    </pic:cNvPicPr>
+                  </pic:nvPicPr>
+                  <pic:blipFill>
+                    <a:blip r:embed="rId5">
+                      <a:extLst>
+                        <a:ext uri="{28A0092B-C50C-407E-A947-70E740481C1C}">
+                          <a14:useLocalDpi xmlns:a14="http://schemas.microsoft.com/office/drawing/2010/main" val="0"/>
+                        </a:ext>
+                      </a:extLst>
+                    </a:blip>
+                    <a:srcRect/>
+                    <a:stretch>
+                      <a:fillRect/>
+                    </a:stretch>
+                  </pic:blipFill>
+                  <pic:spPr bwMode="auto">
+                    <a:xfrm>
+                      <a:off x="0" y="0"/>
+                      <a:ext cx="6252210" cy="3966210"/>
+                    </a:xfrm>
+                    <a:prstGeom prst="rect">
+                      <a:avLst/>
+                    </a:prstGeom>
+                    <a:noFill/>
+                    <a:ln>
+                      <a:noFill/>
+                    </a:ln>
+                  </pic:spPr>
+                </pic:pic>
+              </a:graphicData>
+            </a:graphic>
+          </wp:inline>
+        </w:drawing>
+      </w:r>
+      <w:r>
+        <w:fldChar w:fldCharType="end"/>
+      </w:r>
+    </w:p>
+    <w:p>
+      <w:r>
+        <w:t xml:space="preserve">Im Zentrum unseres Systemkontextdiagramms steht </w:t>
+      </w:r>
+      <w:r>
+        <w:t>ein Controller. Dieser reagiert mit allen Geräten um die Luftfeuchtigkeit im optimalen Bereich zu halten. Außerdem werden über zwei Lampen gewisse Aktionen der Kontrollgeräte angezeigt. Z.B. das Schließen oder Öffnen des Tores. Im Fehlerzustand muss der Controller manuell von einer Person bedient werden, damit gewährleistet wird, dass alle Systeme korrekt arbeiten.</w:t>
+      </w:r>
+    </w:p>
+    <w:p>
+      <w:pPr>
+        <w:pStyle w:val="berschrift2"/>
+      </w:pPr>
+      <w:bookmarkStart w:id="10" w:name="_Toc500594633"/>
+      <w:r>
+        <w:lastRenderedPageBreak/>
+        <w:t xml:space="preserve">State </w:t>
+      </w:r>
+      <w:proofErr w:type="spellStart"/>
+      <w:r>
+        <w:t>Machine</w:t>
+      </w:r>
+      <w:bookmarkEnd w:id="10"/>
+      <w:proofErr w:type="spellEnd"/>
+    </w:p>
+    <w:p>
+      <w:r>
+        <w:fldChar w:fldCharType="begin"/>
+      </w:r>
+      <w:r>
+        <w:instrText xml:space="preserve"> LINK Visio.Drawing.15 "D:\\franek\\Documents\\Programming\\Java\\SE1\\Praktikum 3\\StateMachine.vsdx" "" \a \p \f 0 </w:instrText>
+      </w:r>
+      <w:r>
+        <w:fldChar w:fldCharType="separate"/>
+      </w:r>
+      <w:r>
+        <w:object w:dxaOrig="16110" w:dyaOrig="11326" w14:anchorId="37F2D1E9">
           <v:shapetype id="_x0000_t75" coordsize="21600,21600" o:spt="75" o:preferrelative="t" path="m@4@5l@4@11@9@11@9@5xe" filled="f" stroked="f">
             <v:stroke joinstyle="miter"/>
             <v:formulas>
@@ -1764,10 +2001,82 @@
             <v:path o:extrusionok="f" gradientshapeok="t" o:connecttype="rect"/>
             <o:lock v:ext="edit" aspectratio="t"/>
           </v:shapetype>
-          <v:shape id="_x0000_i1030" type="#_x0000_t75" style="width:530.3pt;height:336.85pt" o:ole="">
-            <v:imagedata r:id="rId5" o:title=""/>
+          <v:shape id="_x0000_i1025" type="#_x0000_t75" style="width:505.65pt;height:349.1pt" o:ole="">
+            <v:imagedata r:id="rId6" o:title=""/>
           </v:shape>
-          <o:OLEObject Type="Link" ProgID="Visio.Drawing.15" ShapeID="_x0000_i1030" DrawAspect="Content" r:id="rId6" UpdateMode="Always">
+        </w:object>
+      </w:r>
+      <w:r>
+        <w:fldChar w:fldCharType="end"/>
+      </w:r>
+    </w:p>
+    <w:p>
+      <w:r>
+        <w:t>Dieses Diagramm beschreibt die State-</w:t>
+      </w:r>
+      <w:proofErr w:type="spellStart"/>
+      <w:r>
+        <w:t>Machine</w:t>
+      </w:r>
+      <w:proofErr w:type="spellEnd"/>
+      <w:r>
+        <w:t xml:space="preserve"> der Überwachung der Fertigungszelle. Der Zustand „Pumpen starten“ hält eine Variable welche die Anzahl der gestarteten Pumpen darstellt. Dieser Zustand </w:t>
+      </w:r>
+      <w:proofErr w:type="spellStart"/>
+      <w:r>
+        <w:t>pollt</w:t>
+      </w:r>
+      <w:proofErr w:type="spellEnd"/>
+      <w:r>
+        <w:t xml:space="preserve"> diese Variable entweder 5 Sekunden lang oder bis sie den Wert 2 erreicht. Nach 5 Sekunden </w:t>
+      </w:r>
+      <w:proofErr w:type="spellStart"/>
+      <w:r>
+        <w:t>polling</w:t>
+      </w:r>
+      <w:proofErr w:type="spellEnd"/>
+      <w:r>
+        <w:t xml:space="preserve"> geht die State-</w:t>
+      </w:r>
+      <w:proofErr w:type="spellStart"/>
+      <w:r>
+        <w:t>Machine</w:t>
+      </w:r>
+      <w:proofErr w:type="spellEnd"/>
+      <w:r>
+        <w:t xml:space="preserve"> in den Fehlerzustand über sonst geht sie in den Entfeuchtungszustand über. Alle anderen Zustandsübergänge wurden mittels simpler Events realisiert und sind somit trivial.</w:t>
+      </w:r>
+      <w:bookmarkStart w:id="11" w:name="_GoBack"/>
+      <w:bookmarkEnd w:id="11"/>
+    </w:p>
+    <w:p>
+      <w:pPr>
+        <w:pStyle w:val="berschrift1"/>
+      </w:pPr>
+      <w:bookmarkStart w:id="12" w:name="_Toc500594634"/>
+      <w:r>
+        <w:lastRenderedPageBreak/>
+        <w:t>Testfallableitung</w:t>
+      </w:r>
+      <w:bookmarkEnd w:id="12"/>
+    </w:p>
+    <w:p>
+      <w:pPr>
+        <w:pStyle w:val="berschrift2"/>
+      </w:pPr>
+      <w:bookmarkStart w:id="13" w:name="_Toc500594635"/>
+      <w:r>
+        <w:t>Zustandsübergangsbaum</w:t>
+      </w:r>
+      <w:bookmarkEnd w:id="13"/>
+    </w:p>
+    <w:p>
+      <w:r>
+        <w:object w:dxaOrig="8025" w:dyaOrig="11686" w14:anchorId="74965BA3">
+          <v:shape id="_x0000_i1028" type="#_x0000_t75" style="width:401pt;height:584.35pt" o:ole="">
+            <v:imagedata r:id="rId7" o:title=""/>
+          </v:shape>
+          <o:OLEObject Type="Link" ProgID="Visio.Drawing.15" ShapeID="_x0000_i1028" DrawAspect="Content" r:id="rId8" UpdateMode="Always">
             <o:LinkType>EnhancedMetaFile</o:LinkType>
             <o:LockedField>false</o:LockedField>
             <o:FieldCodes>\f 0</o:FieldCodes>
@@ -1775,100 +2084,12 @@
         </w:object>
       </w:r>
     </w:p>
-    <w:p>
-      <w:pPr>
-        <w:pStyle w:val="berschrift2"/>
-      </w:pPr>
-      <w:bookmarkStart w:id="10" w:name="_Toc500344765"/>
-      <w:r>
-        <w:lastRenderedPageBreak/>
-        <w:t xml:space="preserve">State </w:t>
-      </w:r>
-      <w:proofErr w:type="spellStart"/>
-      <w:r>
-        <w:t>Machine</w:t>
-      </w:r>
-      <w:bookmarkEnd w:id="10"/>
-      <w:proofErr w:type="spellEnd"/>
-    </w:p>
-    <w:p>
-      <w:r>
-        <w:object w:dxaOrig="16110" w:dyaOrig="11326" w14:anchorId="37F2D1E9">
-          <v:shape id="_x0000_i1032" type="#_x0000_t75" style="width:651.15pt;height:450.15pt" o:ole="">
-            <v:imagedata r:id="rId7" o:title=""/>
-          </v:shape>
-          <o:OLEObject Type="Link" ProgID="Visio.Drawing.15" ShapeID="_x0000_i1032" DrawAspect="Content" r:id="rId8" UpdateMode="Always">
-            <o:LinkType>EnhancedMetaFile</o:LinkType>
-            <o:LockedField>false</o:LockedField>
-            <o:FieldCodes>\f 0</o:FieldCodes>
-          </o:OLEObject>
-        </w:object>
-      </w:r>
-    </w:p>
-    <w:p>
-      <w:r>
-        <w:t>Dieses Diagramm beschreibt die State-</w:t>
-      </w:r>
-      <w:proofErr w:type="spellStart"/>
-      <w:r>
-        <w:t>Machine</w:t>
-      </w:r>
-      <w:proofErr w:type="spellEnd"/>
-      <w:r>
-        <w:t xml:space="preserve"> der Überwachung der Fertigungszelle. Der Zustand „Pumpen starten“ hält eine Variable welche die Anzahl der gestarteten Pumpen darstellt. Dieser Zustand </w:t>
-      </w:r>
-      <w:proofErr w:type="spellStart"/>
-      <w:r>
-        <w:t>pollt</w:t>
-      </w:r>
-      <w:proofErr w:type="spellEnd"/>
-      <w:r>
-        <w:t xml:space="preserve"> diese Variable entweder 5 Sekunden lang oder bis sie den Wert 2 erreicht. Nach 5 Sekunden </w:t>
-      </w:r>
-      <w:proofErr w:type="spellStart"/>
-      <w:r>
-        <w:t>polling</w:t>
-      </w:r>
-      <w:proofErr w:type="spellEnd"/>
-      <w:r>
-        <w:t xml:space="preserve"> geht die State-</w:t>
-      </w:r>
-      <w:proofErr w:type="spellStart"/>
-      <w:r>
-        <w:t>Machine</w:t>
-      </w:r>
-      <w:proofErr w:type="spellEnd"/>
-      <w:r>
-        <w:t xml:space="preserve"> in den Fehlerzustand über sonst geht sie in den Entfeuchtungszustand über. Alle anderen Zustandsübergänge wurden mittels simpler Events realisiert und sind somit trivial.</w:t>
-      </w:r>
-    </w:p>
-    <w:p>
-      <w:pPr>
-        <w:pStyle w:val="berschrift1"/>
-      </w:pPr>
-      <w:bookmarkStart w:id="11" w:name="_Toc500344766"/>
-      <w:r>
-        <w:t>Testfallableitung</w:t>
-      </w:r>
-      <w:bookmarkEnd w:id="11"/>
-    </w:p>
-    <w:p>
-      <w:pPr>
-        <w:pStyle w:val="berschrift2"/>
-      </w:pPr>
-      <w:bookmarkStart w:id="12" w:name="_Toc500344767"/>
-      <w:r>
-        <w:t>Zustandsübergangsbaum</w:t>
-      </w:r>
-      <w:bookmarkEnd w:id="12"/>
-    </w:p>
-    <w:p/>
     <w:p/>
     <w:p>
       <w:pPr>
         <w:pStyle w:val="berschrift2"/>
       </w:pPr>
-      <w:bookmarkStart w:id="13" w:name="_Toc500344768"/>
+      <w:bookmarkStart w:id="14" w:name="_Toc500594636"/>
       <w:proofErr w:type="spellStart"/>
       <w:r>
         <w:lastRenderedPageBreak/>
@@ -1882,35 +2103,49 @@
       <w:r>
         <w:t>Diagram</w:t>
       </w:r>
-      <w:bookmarkEnd w:id="13"/>
+      <w:bookmarkEnd w:id="14"/>
       <w:proofErr w:type="spellEnd"/>
     </w:p>
     <w:p>
       <w:r>
+        <w:fldChar w:fldCharType="begin"/>
+      </w:r>
+      <w:r>
+        <w:instrText xml:space="preserve"> LINK Visio.Drawing.15 "D:\\franek\\Documents\\Programming\\Java\\SE1\\Praktikum 3\\SequenceDiagramm.vsdx" "" \a \p \f 0 </w:instrText>
+      </w:r>
+      <w:r>
+        <w:fldChar w:fldCharType="separate"/>
+      </w:r>
+      <w:r>
         <w:object w:dxaOrig="15481" w:dyaOrig="10095" w14:anchorId="6A713F65">
-          <v:shape id="_x0000_i1034" type="#_x0000_t75" style="width:497.1pt;height:321.8pt" o:ole="">
+          <v:shape id="_x0000_i1026" type="#_x0000_t75" style="width:497.3pt;height:322.35pt" o:ole="">
             <v:imagedata r:id="rId9" o:title=""/>
           </v:shape>
-          <o:OLEObject Type="Link" ProgID="Visio.Drawing.15" ShapeID="_x0000_i1034" DrawAspect="Content" r:id="rId10" UpdateMode="Always">
-            <o:LinkType>EnhancedMetaFile</o:LinkType>
-            <o:LockedField>false</o:LockedField>
-            <o:FieldCodes>\f 0</o:FieldCodes>
-          </o:OLEObject>
         </w:object>
+      </w:r>
+      <w:r>
+        <w:fldChar w:fldCharType="end"/>
       </w:r>
     </w:p>
     <w:p>
       <w:r>
+        <w:fldChar w:fldCharType="begin"/>
+      </w:r>
+      <w:r>
+        <w:instrText xml:space="preserve"> LINK Visio.Drawing.15 "D:\\franek\\Documents\\Programming\\Java\\SE1\\Praktikum 3\\Klassendiagramm.vsdx" "" \a \p \f 0 </w:instrText>
+      </w:r>
+      <w:r>
+        <w:fldChar w:fldCharType="separate"/>
+      </w:r>
+      <w:r>
         <w:object w:dxaOrig="15151" w:dyaOrig="8041" w14:anchorId="0F51F4E7">
-          <v:shape id="_x0000_i1036" type="#_x0000_t75" style="width:472.05pt;height:248.55pt" o:ole="">
-            <v:imagedata r:id="rId11" o:title=""/>
+          <v:shape id="_x0000_i1027" type="#_x0000_t75" style="width:472.2pt;height:248.65pt" o:ole="">
+            <v:imagedata r:id="rId10" o:title=""/>
           </v:shape>
-          <o:OLEObject Type="Link" ProgID="Visio.Drawing.15" ShapeID="_x0000_i1036" DrawAspect="Content" r:id="rId12" UpdateMode="Always">
-            <o:LinkType>EnhancedMetaFile</o:LinkType>
-            <o:LockedField>false</o:LockedField>
-            <o:FieldCodes>\f 0</o:FieldCodes>
-          </o:OLEObject>
         </w:object>
+      </w:r>
+      <w:r>
+        <w:fldChar w:fldCharType="end"/>
       </w:r>
     </w:p>
     <w:p/>

</xml_diff>

<commit_message>
Diagramme beschrieben, Ordner aufgeräumt
</commit_message>
<xml_diff>
--- a/Praktikum 3/Report.docx
+++ b/Praktikum 3/Report.docx
@@ -25,22 +25,7 @@
         <w:t xml:space="preserve"> System </w:t>
       </w:r>
       <w:r>
-        <w:rPr>
-          <w:b/>
-        </w:rPr>
-        <w:t>Fe</w:t>
-      </w:r>
-      <w:r>
-        <w:rPr>
-          <w:b/>
-        </w:rPr>
-        <w:t>u</w:t>
-      </w:r>
-      <w:r>
-        <w:rPr>
-          <w:b/>
-        </w:rPr>
-        <w:t>chtigkeitsregelung</w:t>
+        <w:t>Feuchtigkeitsregelung</w:t>
       </w:r>
     </w:p>
     <w:p/>
@@ -59,7 +44,7 @@
       <w:pPr>
         <w:pStyle w:val="Gitternetztabelle31"/>
       </w:pPr>
-      <w:bookmarkStart w:id="0" w:name="_Toc500598660"/>
+      <w:bookmarkStart w:id="0" w:name="_Toc500973718"/>
       <w:r>
         <w:t>Inhalt</w:t>
       </w:r>
@@ -89,7 +74,7 @@
             <w:rPr>
               <w:rFonts w:asciiTheme="minorHAnsi" w:eastAsiaTheme="minorEastAsia" w:hAnsiTheme="minorHAnsi" w:cstheme="minorBidi"/>
               <w:noProof/>
-              <w:lang w:eastAsia="de-DE"/>
+              <w:lang w:val="en-US" w:eastAsia="en-US"/>
             </w:rPr>
           </w:pPr>
           <w:r>
@@ -101,7 +86,7 @@
           <w:r>
             <w:fldChar w:fldCharType="separate"/>
           </w:r>
-          <w:hyperlink w:anchor="_Toc500598660" w:history="1">
+          <w:hyperlink w:anchor="_Toc500973718" w:history="1">
             <w:r>
               <w:rPr>
                 <w:rStyle w:val="Hyperlink"/>
@@ -128,7 +113,7 @@
                 <w:noProof/>
                 <w:webHidden/>
               </w:rPr>
-              <w:instrText xml:space="preserve"> PAGEREF _Toc500598660 \h </w:instrText>
+              <w:instrText xml:space="preserve"> PAGEREF _Toc500973718 \h </w:instrText>
             </w:r>
             <w:r>
               <w:rPr>
@@ -168,10 +153,10 @@
             <w:rPr>
               <w:rFonts w:asciiTheme="minorHAnsi" w:eastAsiaTheme="minorEastAsia" w:hAnsiTheme="minorHAnsi" w:cstheme="minorBidi"/>
               <w:noProof/>
-              <w:lang w:eastAsia="de-DE"/>
+              <w:lang w:val="en-US" w:eastAsia="en-US"/>
             </w:rPr>
           </w:pPr>
-          <w:hyperlink w:anchor="_Toc500598661" w:history="1">
+          <w:hyperlink w:anchor="_Toc500973719" w:history="1">
             <w:r>
               <w:rPr>
                 <w:rStyle w:val="Hyperlink"/>
@@ -198,7 +183,7 @@
                 <w:noProof/>
                 <w:webHidden/>
               </w:rPr>
-              <w:instrText xml:space="preserve"> PAGEREF _Toc500598661 \h </w:instrText>
+              <w:instrText xml:space="preserve"> PAGEREF _Toc500973719 \h </w:instrText>
             </w:r>
             <w:r>
               <w:rPr>
@@ -238,10 +223,10 @@
             <w:rPr>
               <w:rFonts w:asciiTheme="minorHAnsi" w:eastAsiaTheme="minorEastAsia" w:hAnsiTheme="minorHAnsi" w:cstheme="minorBidi"/>
               <w:noProof/>
-              <w:lang w:eastAsia="de-DE"/>
+              <w:lang w:val="en-US" w:eastAsia="en-US"/>
             </w:rPr>
           </w:pPr>
-          <w:hyperlink w:anchor="_Toc500598662" w:history="1">
+          <w:hyperlink w:anchor="_Toc500973720" w:history="1">
             <w:r>
               <w:rPr>
                 <w:rStyle w:val="Hyperlink"/>
@@ -268,7 +253,7 @@
                 <w:noProof/>
                 <w:webHidden/>
               </w:rPr>
-              <w:instrText xml:space="preserve"> PAGEREF _Toc500598662 \h </w:instrText>
+              <w:instrText xml:space="preserve"> PAGEREF _Toc500973720 \h </w:instrText>
             </w:r>
             <w:r>
               <w:rPr>
@@ -308,10 +293,10 @@
             <w:rPr>
               <w:rFonts w:asciiTheme="minorHAnsi" w:eastAsiaTheme="minorEastAsia" w:hAnsiTheme="minorHAnsi" w:cstheme="minorBidi"/>
               <w:noProof/>
-              <w:lang w:eastAsia="de-DE"/>
+              <w:lang w:val="en-US" w:eastAsia="en-US"/>
             </w:rPr>
           </w:pPr>
-          <w:hyperlink w:anchor="_Toc500598663" w:history="1">
+          <w:hyperlink w:anchor="_Toc500973721" w:history="1">
             <w:r>
               <w:rPr>
                 <w:rStyle w:val="Hyperlink"/>
@@ -338,7 +323,7 @@
                 <w:noProof/>
                 <w:webHidden/>
               </w:rPr>
-              <w:instrText xml:space="preserve"> PAGEREF _Toc500598663 \h </w:instrText>
+              <w:instrText xml:space="preserve"> PAGEREF _Toc500973721 \h </w:instrText>
             </w:r>
             <w:r>
               <w:rPr>
@@ -379,10 +364,10 @@
             <w:rPr>
               <w:rFonts w:asciiTheme="minorHAnsi" w:eastAsiaTheme="minorEastAsia" w:hAnsiTheme="minorHAnsi" w:cstheme="minorBidi"/>
               <w:noProof/>
-              <w:lang w:eastAsia="de-DE"/>
+              <w:lang w:val="en-US" w:eastAsia="en-US"/>
             </w:rPr>
           </w:pPr>
-          <w:hyperlink w:anchor="_Toc500598664" w:history="1">
+          <w:hyperlink w:anchor="_Toc500973722" w:history="1">
             <w:r>
               <w:rPr>
                 <w:rStyle w:val="Hyperlink"/>
@@ -394,7 +379,7 @@
               <w:rPr>
                 <w:rFonts w:asciiTheme="minorHAnsi" w:eastAsiaTheme="minorEastAsia" w:hAnsiTheme="minorHAnsi" w:cstheme="minorBidi"/>
                 <w:noProof/>
-                <w:lang w:eastAsia="de-DE"/>
+                <w:lang w:val="en-US" w:eastAsia="en-US"/>
               </w:rPr>
               <w:tab/>
             </w:r>
@@ -424,7 +409,7 @@
                 <w:noProof/>
                 <w:webHidden/>
               </w:rPr>
-              <w:instrText xml:space="preserve"> PAGEREF _Toc500598664 \h </w:instrText>
+              <w:instrText xml:space="preserve"> PAGEREF _Toc500973722 \h </w:instrText>
             </w:r>
             <w:r>
               <w:rPr>
@@ -465,10 +450,10 @@
             <w:rPr>
               <w:rFonts w:asciiTheme="minorHAnsi" w:eastAsiaTheme="minorEastAsia" w:hAnsiTheme="minorHAnsi" w:cstheme="minorBidi"/>
               <w:noProof/>
-              <w:lang w:eastAsia="de-DE"/>
+              <w:lang w:val="en-US" w:eastAsia="en-US"/>
             </w:rPr>
           </w:pPr>
-          <w:hyperlink w:anchor="_Toc500598665" w:history="1">
+          <w:hyperlink w:anchor="_Toc500973723" w:history="1">
             <w:r>
               <w:rPr>
                 <w:rStyle w:val="Hyperlink"/>
@@ -480,7 +465,7 @@
               <w:rPr>
                 <w:rFonts w:asciiTheme="minorHAnsi" w:eastAsiaTheme="minorEastAsia" w:hAnsiTheme="minorHAnsi" w:cstheme="minorBidi"/>
                 <w:noProof/>
-                <w:lang w:eastAsia="de-DE"/>
+                <w:lang w:val="en-US" w:eastAsia="en-US"/>
               </w:rPr>
               <w:tab/>
             </w:r>
@@ -489,7 +474,7 @@
                 <w:rStyle w:val="Hyperlink"/>
                 <w:noProof/>
               </w:rPr>
-              <w:t>Spezifikation der Statemachine</w:t>
+              <w:t>Spezifikation der State Machine</w:t>
             </w:r>
             <w:r>
               <w:rPr>
@@ -510,7 +495,7 @@
                 <w:noProof/>
                 <w:webHidden/>
               </w:rPr>
-              <w:instrText xml:space="preserve"> PAGEREF _Toc500598665 \h </w:instrText>
+              <w:instrText xml:space="preserve"> PAGEREF _Toc500973723 \h </w:instrText>
             </w:r>
             <w:r>
               <w:rPr>
@@ -551,10 +536,10 @@
             <w:rPr>
               <w:rFonts w:asciiTheme="minorHAnsi" w:eastAsiaTheme="minorEastAsia" w:hAnsiTheme="minorHAnsi" w:cstheme="minorBidi"/>
               <w:noProof/>
-              <w:lang w:eastAsia="de-DE"/>
+              <w:lang w:val="en-US" w:eastAsia="en-US"/>
             </w:rPr>
           </w:pPr>
-          <w:hyperlink w:anchor="_Toc500598666" w:history="1">
+          <w:hyperlink w:anchor="_Toc500973724" w:history="1">
             <w:r>
               <w:rPr>
                 <w:rStyle w:val="Hyperlink"/>
@@ -566,7 +551,7 @@
               <w:rPr>
                 <w:rFonts w:asciiTheme="minorHAnsi" w:eastAsiaTheme="minorEastAsia" w:hAnsiTheme="minorHAnsi" w:cstheme="minorBidi"/>
                 <w:noProof/>
-                <w:lang w:eastAsia="de-DE"/>
+                <w:lang w:val="en-US" w:eastAsia="en-US"/>
               </w:rPr>
               <w:tab/>
             </w:r>
@@ -596,7 +581,7 @@
                 <w:noProof/>
                 <w:webHidden/>
               </w:rPr>
-              <w:instrText xml:space="preserve"> PAGEREF _Toc500598666 \h </w:instrText>
+              <w:instrText xml:space="preserve"> PAGEREF _Toc500973724 \h </w:instrText>
             </w:r>
             <w:r>
               <w:rPr>
@@ -637,10 +622,10 @@
             <w:rPr>
               <w:rFonts w:asciiTheme="minorHAnsi" w:eastAsiaTheme="minorEastAsia" w:hAnsiTheme="minorHAnsi" w:cstheme="minorBidi"/>
               <w:noProof/>
-              <w:lang w:eastAsia="de-DE"/>
+              <w:lang w:val="en-US" w:eastAsia="en-US"/>
             </w:rPr>
           </w:pPr>
-          <w:hyperlink w:anchor="_Toc500598667" w:history="1">
+          <w:hyperlink w:anchor="_Toc500973725" w:history="1">
             <w:r>
               <w:rPr>
                 <w:rStyle w:val="Hyperlink"/>
@@ -652,7 +637,7 @@
               <w:rPr>
                 <w:rFonts w:asciiTheme="minorHAnsi" w:eastAsiaTheme="minorEastAsia" w:hAnsiTheme="minorHAnsi" w:cstheme="minorBidi"/>
                 <w:noProof/>
-                <w:lang w:eastAsia="de-DE"/>
+                <w:lang w:val="en-US" w:eastAsia="en-US"/>
               </w:rPr>
               <w:tab/>
             </w:r>
@@ -682,7 +667,7 @@
                 <w:noProof/>
                 <w:webHidden/>
               </w:rPr>
-              <w:instrText xml:space="preserve"> PAGEREF _Toc500598667 \h </w:instrText>
+              <w:instrText xml:space="preserve"> PAGEREF _Toc500973725 \h </w:instrText>
             </w:r>
             <w:r>
               <w:rPr>
@@ -723,10 +708,10 @@
             <w:rPr>
               <w:rFonts w:asciiTheme="minorHAnsi" w:eastAsiaTheme="minorEastAsia" w:hAnsiTheme="minorHAnsi" w:cstheme="minorBidi"/>
               <w:noProof/>
-              <w:lang w:eastAsia="de-DE"/>
+              <w:lang w:val="en-US" w:eastAsia="en-US"/>
             </w:rPr>
           </w:pPr>
-          <w:hyperlink w:anchor="_Toc500598668" w:history="1">
+          <w:hyperlink w:anchor="_Toc500973726" w:history="1">
             <w:r>
               <w:rPr>
                 <w:rStyle w:val="Hyperlink"/>
@@ -738,7 +723,7 @@
               <w:rPr>
                 <w:rFonts w:asciiTheme="minorHAnsi" w:eastAsiaTheme="minorEastAsia" w:hAnsiTheme="minorHAnsi" w:cstheme="minorBidi"/>
                 <w:noProof/>
-                <w:lang w:eastAsia="de-DE"/>
+                <w:lang w:val="en-US" w:eastAsia="en-US"/>
               </w:rPr>
               <w:tab/>
             </w:r>
@@ -768,7 +753,7 @@
                 <w:noProof/>
                 <w:webHidden/>
               </w:rPr>
-              <w:instrText xml:space="preserve"> PAGEREF _Toc500598668 \h </w:instrText>
+              <w:instrText xml:space="preserve"> PAGEREF _Toc500973726 \h </w:instrText>
             </w:r>
             <w:r>
               <w:rPr>
@@ -809,10 +794,10 @@
             <w:rPr>
               <w:rFonts w:asciiTheme="minorHAnsi" w:eastAsiaTheme="minorEastAsia" w:hAnsiTheme="minorHAnsi" w:cstheme="minorBidi"/>
               <w:noProof/>
-              <w:lang w:eastAsia="de-DE"/>
+              <w:lang w:val="en-US" w:eastAsia="en-US"/>
             </w:rPr>
           </w:pPr>
-          <w:hyperlink w:anchor="_Toc500598669" w:history="1">
+          <w:hyperlink w:anchor="_Toc500973727" w:history="1">
             <w:r>
               <w:rPr>
                 <w:rStyle w:val="Hyperlink"/>
@@ -824,7 +809,7 @@
               <w:rPr>
                 <w:rFonts w:asciiTheme="minorHAnsi" w:eastAsiaTheme="minorEastAsia" w:hAnsiTheme="minorHAnsi" w:cstheme="minorBidi"/>
                 <w:noProof/>
-                <w:lang w:eastAsia="de-DE"/>
+                <w:lang w:val="en-US" w:eastAsia="en-US"/>
               </w:rPr>
               <w:tab/>
             </w:r>
@@ -854,7 +839,7 @@
                 <w:noProof/>
                 <w:webHidden/>
               </w:rPr>
-              <w:instrText xml:space="preserve"> PAGEREF _Toc500598669 \h </w:instrText>
+              <w:instrText xml:space="preserve"> PAGEREF _Toc500973727 \h </w:instrText>
             </w:r>
             <w:r>
               <w:rPr>
@@ -895,10 +880,10 @@
             <w:rPr>
               <w:rFonts w:asciiTheme="minorHAnsi" w:eastAsiaTheme="minorEastAsia" w:hAnsiTheme="minorHAnsi" w:cstheme="minorBidi"/>
               <w:noProof/>
-              <w:lang w:eastAsia="de-DE"/>
+              <w:lang w:val="en-US" w:eastAsia="en-US"/>
             </w:rPr>
           </w:pPr>
-          <w:hyperlink w:anchor="_Toc500598670" w:history="1">
+          <w:hyperlink w:anchor="_Toc500973728" w:history="1">
             <w:r>
               <w:rPr>
                 <w:rStyle w:val="Hyperlink"/>
@@ -910,7 +895,7 @@
               <w:rPr>
                 <w:rFonts w:asciiTheme="minorHAnsi" w:eastAsiaTheme="minorEastAsia" w:hAnsiTheme="minorHAnsi" w:cstheme="minorBidi"/>
                 <w:noProof/>
-                <w:lang w:eastAsia="de-DE"/>
+                <w:lang w:val="en-US" w:eastAsia="en-US"/>
               </w:rPr>
               <w:tab/>
             </w:r>
@@ -940,7 +925,7 @@
                 <w:noProof/>
                 <w:webHidden/>
               </w:rPr>
-              <w:instrText xml:space="preserve"> PAGEREF _Toc500598670 \h </w:instrText>
+              <w:instrText xml:space="preserve"> PAGEREF _Toc500973728 \h </w:instrText>
             </w:r>
             <w:r>
               <w:rPr>
@@ -1031,7 +1016,7 @@
           <w:numId w:val="0"/>
         </w:numPr>
       </w:pPr>
-      <w:bookmarkStart w:id="2" w:name="_Toc500598661"/>
+      <w:bookmarkStart w:id="2" w:name="_Toc500973719"/>
       <w:r>
         <w:lastRenderedPageBreak/>
         <w:t>Dokumentorganisation</w:t>
@@ -1047,7 +1032,7 @@
         </w:numPr>
       </w:pPr>
       <w:bookmarkStart w:id="3" w:name="__RefHeading___Toc308008029"/>
-      <w:bookmarkStart w:id="4" w:name="_Toc500598662"/>
+      <w:bookmarkStart w:id="4" w:name="_Toc500973720"/>
       <w:bookmarkEnd w:id="3"/>
       <w:r>
         <w:t>Autorenliste</w:t>
@@ -1256,7 +1241,7 @@
         </w:numPr>
       </w:pPr>
       <w:bookmarkStart w:id="5" w:name="__RefHeading___Toc308008030"/>
-      <w:bookmarkStart w:id="6" w:name="_Toc500598663"/>
+      <w:bookmarkStart w:id="6" w:name="_Toc500973721"/>
       <w:bookmarkEnd w:id="5"/>
       <w:r>
         <w:t>Versionen</w:t>
@@ -1368,8 +1353,12 @@
           </w:tcPr>
           <w:p>
             <w:pPr>
+              <w:snapToGrid w:val="0"/>
               <w:spacing w:after="0" w:line="240" w:lineRule="auto"/>
             </w:pPr>
+            <w:r>
+              <w:t>0.8</w:t>
+            </w:r>
           </w:p>
         </w:tc>
         <w:tc>
@@ -1384,8 +1373,12 @@
           </w:tcPr>
           <w:p>
             <w:pPr>
+              <w:snapToGrid w:val="0"/>
               <w:spacing w:after="0" w:line="240" w:lineRule="auto"/>
             </w:pPr>
+            <w:r>
+              <w:t>06.12.2017</w:t>
+            </w:r>
           </w:p>
         </w:tc>
         <w:tc>
@@ -1400,76 +1393,12 @@
           </w:tcPr>
           <w:p>
             <w:pPr>
+              <w:snapToGrid w:val="0"/>
               <w:spacing w:after="0" w:line="240" w:lineRule="auto"/>
             </w:pPr>
-          </w:p>
-        </w:tc>
-        <w:tc>
-          <w:tcPr>
-            <w:tcW w:w="5070" w:type="dxa"/>
-            <w:tcBorders>
-              <w:top w:val="single" w:sz="4" w:space="0" w:color="000000" w:themeColor="text1"/>
-              <w:left w:val="single" w:sz="4" w:space="0" w:color="000000" w:themeColor="text1"/>
-              <w:bottom w:val="single" w:sz="4" w:space="0" w:color="000000" w:themeColor="text1"/>
-              <w:right w:val="single" w:sz="4" w:space="0" w:color="000000" w:themeColor="text1"/>
-            </w:tcBorders>
-            <w:shd w:val="clear" w:color="auto" w:fill="auto"/>
-          </w:tcPr>
-          <w:p>
-            <w:pPr>
-              <w:pStyle w:val="Hinweistext"/>
-              <w:spacing w:after="0" w:line="240" w:lineRule="auto"/>
-            </w:pPr>
-          </w:p>
-        </w:tc>
-      </w:tr>
-      <w:tr>
-        <w:tc>
-          <w:tcPr>
-            <w:tcW w:w="1005" w:type="dxa"/>
-            <w:tcBorders>
-              <w:top w:val="single" w:sz="4" w:space="0" w:color="000000" w:themeColor="text1"/>
-              <w:left w:val="single" w:sz="4" w:space="0" w:color="000000" w:themeColor="text1"/>
-              <w:bottom w:val="single" w:sz="4" w:space="0" w:color="000000" w:themeColor="text1"/>
-            </w:tcBorders>
-            <w:shd w:val="clear" w:color="auto" w:fill="auto"/>
-          </w:tcPr>
-          <w:p>
-            <w:pPr>
-              <w:spacing w:after="0" w:line="240" w:lineRule="auto"/>
-            </w:pPr>
-          </w:p>
-        </w:tc>
-        <w:tc>
-          <w:tcPr>
-            <w:tcW w:w="1245" w:type="dxa"/>
-            <w:tcBorders>
-              <w:top w:val="single" w:sz="4" w:space="0" w:color="000000" w:themeColor="text1"/>
-              <w:left w:val="single" w:sz="4" w:space="0" w:color="000000" w:themeColor="text1"/>
-              <w:bottom w:val="single" w:sz="4" w:space="0" w:color="000000" w:themeColor="text1"/>
-            </w:tcBorders>
-            <w:shd w:val="clear" w:color="auto" w:fill="auto"/>
-          </w:tcPr>
-          <w:p>
-            <w:pPr>
-              <w:spacing w:after="0" w:line="240" w:lineRule="auto"/>
-            </w:pPr>
-          </w:p>
-        </w:tc>
-        <w:tc>
-          <w:tcPr>
-            <w:tcW w:w="2100" w:type="dxa"/>
-            <w:tcBorders>
-              <w:top w:val="single" w:sz="4" w:space="0" w:color="000000" w:themeColor="text1"/>
-              <w:left w:val="single" w:sz="4" w:space="0" w:color="000000" w:themeColor="text1"/>
-              <w:bottom w:val="single" w:sz="4" w:space="0" w:color="000000" w:themeColor="text1"/>
-            </w:tcBorders>
-            <w:shd w:val="clear" w:color="auto" w:fill="auto"/>
-          </w:tcPr>
-          <w:p>
-            <w:pPr>
-              <w:spacing w:after="0" w:line="240" w:lineRule="auto"/>
-            </w:pPr>
+            <w:r>
+              <w:t>STARK</w:t>
+            </w:r>
           </w:p>
         </w:tc>
         <w:tc>
@@ -1487,162 +1416,14 @@
             <w:pPr>
               <w:spacing w:after="0" w:line="240" w:lineRule="auto"/>
             </w:pPr>
-          </w:p>
-        </w:tc>
-      </w:tr>
-      <w:tr>
-        <w:tc>
-          <w:tcPr>
-            <w:tcW w:w="1005" w:type="dxa"/>
-            <w:tcBorders>
-              <w:top w:val="single" w:sz="4" w:space="0" w:color="000000" w:themeColor="text1"/>
-              <w:left w:val="single" w:sz="4" w:space="0" w:color="000000" w:themeColor="text1"/>
-              <w:bottom w:val="single" w:sz="4" w:space="0" w:color="000000" w:themeColor="text1"/>
-            </w:tcBorders>
-            <w:shd w:val="clear" w:color="auto" w:fill="auto"/>
-          </w:tcPr>
-          <w:p>
-            <w:pPr>
-              <w:spacing w:after="0" w:line="240" w:lineRule="auto"/>
-            </w:pPr>
-          </w:p>
-        </w:tc>
-        <w:tc>
-          <w:tcPr>
-            <w:tcW w:w="1245" w:type="dxa"/>
-            <w:tcBorders>
-              <w:top w:val="single" w:sz="4" w:space="0" w:color="000000" w:themeColor="text1"/>
-              <w:left w:val="single" w:sz="4" w:space="0" w:color="000000" w:themeColor="text1"/>
-              <w:bottom w:val="single" w:sz="4" w:space="0" w:color="000000" w:themeColor="text1"/>
-            </w:tcBorders>
-            <w:shd w:val="clear" w:color="auto" w:fill="auto"/>
-          </w:tcPr>
-          <w:p>
-            <w:pPr>
-              <w:spacing w:after="0" w:line="240" w:lineRule="auto"/>
-            </w:pPr>
-          </w:p>
-        </w:tc>
-        <w:tc>
-          <w:tcPr>
-            <w:tcW w:w="2100" w:type="dxa"/>
-            <w:tcBorders>
-              <w:top w:val="single" w:sz="4" w:space="0" w:color="000000" w:themeColor="text1"/>
-              <w:left w:val="single" w:sz="4" w:space="0" w:color="000000" w:themeColor="text1"/>
-              <w:bottom w:val="single" w:sz="4" w:space="0" w:color="000000" w:themeColor="text1"/>
-            </w:tcBorders>
-            <w:shd w:val="clear" w:color="auto" w:fill="auto"/>
-          </w:tcPr>
-          <w:p>
-            <w:pPr>
-              <w:spacing w:after="0" w:line="240" w:lineRule="auto"/>
-            </w:pPr>
-          </w:p>
-        </w:tc>
-        <w:tc>
-          <w:tcPr>
-            <w:tcW w:w="5070" w:type="dxa"/>
-            <w:tcBorders>
-              <w:top w:val="single" w:sz="4" w:space="0" w:color="000000" w:themeColor="text1"/>
-              <w:left w:val="single" w:sz="4" w:space="0" w:color="000000" w:themeColor="text1"/>
-              <w:bottom w:val="single" w:sz="4" w:space="0" w:color="000000" w:themeColor="text1"/>
-              <w:right w:val="single" w:sz="4" w:space="0" w:color="000000" w:themeColor="text1"/>
-            </w:tcBorders>
-            <w:shd w:val="clear" w:color="auto" w:fill="auto"/>
-          </w:tcPr>
-          <w:p>
-            <w:pPr>
-              <w:spacing w:after="0" w:line="240" w:lineRule="auto"/>
-            </w:pPr>
-          </w:p>
-        </w:tc>
-      </w:tr>
-      <w:tr>
-        <w:tc>
-          <w:tcPr>
-            <w:tcW w:w="1005" w:type="dxa"/>
-            <w:tcBorders>
-              <w:top w:val="single" w:sz="4" w:space="0" w:color="000000" w:themeColor="text1"/>
-              <w:left w:val="single" w:sz="4" w:space="0" w:color="000000" w:themeColor="text1"/>
-              <w:bottom w:val="single" w:sz="4" w:space="0" w:color="000000" w:themeColor="text1"/>
-            </w:tcBorders>
-            <w:shd w:val="clear" w:color="auto" w:fill="auto"/>
-          </w:tcPr>
-          <w:p>
-            <w:pPr>
-              <w:snapToGrid w:val="0"/>
-              <w:spacing w:after="0" w:line="240" w:lineRule="auto"/>
-            </w:pPr>
-            <w:r>
-              <w:t>0.8</w:t>
-            </w:r>
-          </w:p>
-        </w:tc>
-        <w:tc>
-          <w:tcPr>
-            <w:tcW w:w="1245" w:type="dxa"/>
-            <w:tcBorders>
-              <w:top w:val="single" w:sz="4" w:space="0" w:color="000000" w:themeColor="text1"/>
-              <w:left w:val="single" w:sz="4" w:space="0" w:color="000000" w:themeColor="text1"/>
-              <w:bottom w:val="single" w:sz="4" w:space="0" w:color="000000" w:themeColor="text1"/>
-            </w:tcBorders>
-            <w:shd w:val="clear" w:color="auto" w:fill="auto"/>
-          </w:tcPr>
-          <w:p>
-            <w:pPr>
-              <w:snapToGrid w:val="0"/>
-              <w:spacing w:after="0" w:line="240" w:lineRule="auto"/>
-            </w:pPr>
-            <w:r>
-              <w:t>06.12.2017</w:t>
-            </w:r>
-          </w:p>
-        </w:tc>
-        <w:tc>
-          <w:tcPr>
-            <w:tcW w:w="2100" w:type="dxa"/>
-            <w:tcBorders>
-              <w:top w:val="single" w:sz="4" w:space="0" w:color="000000" w:themeColor="text1"/>
-              <w:left w:val="single" w:sz="4" w:space="0" w:color="000000" w:themeColor="text1"/>
-              <w:bottom w:val="single" w:sz="4" w:space="0" w:color="000000" w:themeColor="text1"/>
-            </w:tcBorders>
-            <w:shd w:val="clear" w:color="auto" w:fill="auto"/>
-          </w:tcPr>
-          <w:p>
-            <w:pPr>
-              <w:snapToGrid w:val="0"/>
-              <w:spacing w:after="0" w:line="240" w:lineRule="auto"/>
-            </w:pPr>
-            <w:r>
-              <w:t>STARK</w:t>
-            </w:r>
-          </w:p>
-        </w:tc>
-        <w:tc>
-          <w:tcPr>
-            <w:tcW w:w="5070" w:type="dxa"/>
-            <w:tcBorders>
-              <w:top w:val="single" w:sz="4" w:space="0" w:color="000000" w:themeColor="text1"/>
-              <w:left w:val="single" w:sz="4" w:space="0" w:color="000000" w:themeColor="text1"/>
-              <w:bottom w:val="single" w:sz="4" w:space="0" w:color="000000" w:themeColor="text1"/>
-              <w:right w:val="single" w:sz="4" w:space="0" w:color="000000" w:themeColor="text1"/>
-            </w:tcBorders>
-            <w:shd w:val="clear" w:color="auto" w:fill="auto"/>
-          </w:tcPr>
-          <w:p>
-            <w:pPr>
-              <w:spacing w:after="0" w:line="240" w:lineRule="auto"/>
-            </w:pPr>
-            <w:r>
-              <w:t xml:space="preserve">Verknüpfen der </w:t>
-            </w:r>
-            <w:proofErr w:type="spellStart"/>
-            <w:r>
-              <w:t>VisioDokumente</w:t>
-            </w:r>
-            <w:proofErr w:type="spellEnd"/>
-            <w:r>
-              <w:t xml:space="preserve"> in Word!</w:t>
+            <w:r>
+              <w:t>Verknüpfen der Visio</w:t>
+            </w:r>
+            <w:r>
+              <w:t>-</w:t>
+            </w:r>
+            <w:r>
+              <w:t>Dokumente in Word!</w:t>
             </w:r>
           </w:p>
         </w:tc>
@@ -1816,7 +1597,7 @@
       <w:pPr>
         <w:pStyle w:val="berschrift1"/>
       </w:pPr>
-      <w:bookmarkStart w:id="7" w:name="_Toc500598664"/>
+      <w:bookmarkStart w:id="7" w:name="_Toc500973722"/>
       <w:r>
         <w:t>Einleitung</w:t>
       </w:r>
@@ -1824,7 +1605,12 @@
     </w:p>
     <w:p>
       <w:r>
-        <w:t xml:space="preserve">In dieser Praktikumsaufgabe wurden verschiedene Modelle für eine Luft-Simulation einer Fertigungszelle entwickelt. In diesem Beispiel soll eine Steuereinheit für die Luftfeuchtigkeit modelliert werden, die über ein Belüftungs-Tor, sowie eine Ab- und </w:t>
+        <w:t>In dieser Praktikumsaufgabe wurden verschiedene Modelle für eine Luft-Simulation einer Fertigungszelle entwickelt. In di</w:t>
+      </w:r>
+      <w:bookmarkStart w:id="8" w:name="_GoBack"/>
+      <w:bookmarkEnd w:id="8"/>
+      <w:r>
+        <w:t xml:space="preserve">esem Beispiel soll eine Steuereinheit für die Luftfeuchtigkeit modelliert werden, die über ein Belüftungs-Tor, sowie eine Ab- und </w:t>
       </w:r>
       <w:proofErr w:type="spellStart"/>
       <w:r>
@@ -1856,27 +1642,33 @@
       <w:pPr>
         <w:pStyle w:val="berschrift1"/>
       </w:pPr>
-      <w:bookmarkStart w:id="8" w:name="_Toc500598665"/>
+      <w:bookmarkStart w:id="9" w:name="_Toc500973723"/>
       <w:r>
         <w:lastRenderedPageBreak/>
-        <w:t xml:space="preserve">Spezifikation der </w:t>
+        <w:t>Spezifikation der State</w:t>
+      </w:r>
+      <w:r>
+        <w:t xml:space="preserve"> </w:t>
       </w:r>
       <w:proofErr w:type="spellStart"/>
       <w:r>
-        <w:t>Statemachine</w:t>
-      </w:r>
-      <w:bookmarkEnd w:id="8"/>
+        <w:t>M</w:t>
+      </w:r>
+      <w:r>
+        <w:t>achine</w:t>
+      </w:r>
+      <w:bookmarkEnd w:id="9"/>
       <w:proofErr w:type="spellEnd"/>
     </w:p>
     <w:p>
       <w:pPr>
         <w:pStyle w:val="berschrift2"/>
       </w:pPr>
-      <w:bookmarkStart w:id="9" w:name="_Toc500598666"/>
+      <w:bookmarkStart w:id="10" w:name="_Toc500973724"/>
       <w:r>
         <w:t>Systemkontextdiagramm</w:t>
       </w:r>
-      <w:bookmarkEnd w:id="9"/>
+      <w:bookmarkEnd w:id="10"/>
     </w:p>
     <w:p/>
     <w:p>
@@ -1922,7 +1714,7 @@
             <v:path o:extrusionok="f" gradientshapeok="t" o:connecttype="rect"/>
             <o:lock v:ext="edit" aspectratio="t"/>
           </v:shapetype>
-          <v:shape id="_x0000_i1025" type="#_x0000_t75" style="width:7in;height:352.8pt" o:ole="">
+          <v:shape id="_x0000_i1025" type="#_x0000_t75" style="width:7in;height:353.15pt" o:ole="">
             <v:imagedata r:id="rId5" o:title=""/>
           </v:shape>
         </w:object>
@@ -1946,7 +1738,7 @@
       <w:pPr>
         <w:pStyle w:val="berschrift2"/>
       </w:pPr>
-      <w:bookmarkStart w:id="10" w:name="_Toc500598667"/>
+      <w:bookmarkStart w:id="11" w:name="_Toc500973725"/>
       <w:r>
         <w:lastRenderedPageBreak/>
         <w:t xml:space="preserve">State </w:t>
@@ -1955,7 +1747,7 @@
       <w:r>
         <w:t>Machine</w:t>
       </w:r>
-      <w:bookmarkEnd w:id="10"/>
+      <w:bookmarkEnd w:id="11"/>
       <w:proofErr w:type="spellEnd"/>
     </w:p>
     <w:p>
@@ -1970,7 +1762,7 @@
       </w:r>
       <w:r>
         <w:object w:dxaOrig="16110" w:dyaOrig="11326" w14:anchorId="37F2D1E9">
-          <v:shape id="_x0000_i1026" type="#_x0000_t75" style="width:7in;height:345.6pt" o:ole="">
+          <v:shape id="_x0000_i1026" type="#_x0000_t75" style="width:504.45pt;height:345.45pt" o:ole="">
             <v:imagedata r:id="rId6" o:title=""/>
           </v:shape>
         </w:object>
@@ -1981,61 +1773,76 @@
     </w:p>
     <w:p>
       <w:r>
-        <w:t>Dieses Diagramm beschreibt die State-</w:t>
+        <w:t xml:space="preserve">Dieses Diagramm beschreibt die FSM, welche die Regelung der Feuchtigkeit in einer Fertigungszelle überwacht. Alle Aktionen die von der FSM ausgeführt werden, wurden als Ein- oder Ausgangsaktionen für vorhandene Zustände realisiert. Der Zustand </w:t>
       </w:r>
       <w:proofErr w:type="spellStart"/>
       <w:r>
-        <w:t>Machine</w:t>
+        <w:t>StartingPumps</w:t>
       </w:r>
       <w:proofErr w:type="spellEnd"/>
       <w:r>
-        <w:t xml:space="preserve"> der Überwachung der Fertigungszelle. Der Zustand „Pumpen starten“ hält eine Variable welche die Anzahl der gestarteten Pumpen darstellt. Dieser Zustand </w:t>
+        <w:t xml:space="preserve"> wurde als eine weitere, interne FSM gestaltet. Dieser Zustand wird entweder nach 5 Sekunden verlassen oder wenn beide Teilautomaten in dem Zustand „</w:t>
       </w:r>
       <w:proofErr w:type="spellStart"/>
       <w:r>
-        <w:t>pollt</w:t>
+        <w:t>StartingPumps</w:t>
       </w:r>
       <w:proofErr w:type="spellEnd"/>
       <w:r>
-        <w:t xml:space="preserve"> diese Variable entweder 5 Sekunden lang oder bis sie den Wert 2 erreicht. Nach 5 Sekunden </w:t>
+        <w:t>“ in einem akzeptierenden Zustand übergehen.</w:t>
+      </w:r>
+      <w:r>
+        <w:t xml:space="preserve"> Alle weiteren Übergänge werden mittels </w:t>
+      </w:r>
+      <w:r>
+        <w:t>Signale</w:t>
+      </w:r>
+      <w:r>
+        <w:t>vents</w:t>
+      </w:r>
+      <w:r>
+        <w:t xml:space="preserve">, </w:t>
       </w:r>
       <w:proofErr w:type="spellStart"/>
       <w:r>
-        <w:t>polling</w:t>
+        <w:t>Timeevents</w:t>
       </w:r>
       <w:proofErr w:type="spellEnd"/>
       <w:r>
-        <w:t xml:space="preserve"> geht die State-</w:t>
+        <w:t xml:space="preserve"> oder </w:t>
       </w:r>
       <w:proofErr w:type="spellStart"/>
       <w:r>
-        <w:t>Machine</w:t>
+        <w:t>Changeevents</w:t>
       </w:r>
       <w:proofErr w:type="spellEnd"/>
       <w:r>
-        <w:t xml:space="preserve"> in den Fehlerzustand über sonst geht sie in den Entfeuchtungszustand über. Alle anderen Zustandsübergänge wurden mittels simpler Events realisiert und sind somit trivial.</w:t>
+        <w:t xml:space="preserve"> ausgelöst</w:t>
+      </w:r>
+      <w:r>
+        <w:t>.</w:t>
       </w:r>
     </w:p>
     <w:p>
       <w:pPr>
         <w:pStyle w:val="berschrift1"/>
       </w:pPr>
-      <w:bookmarkStart w:id="11" w:name="_Toc500598668"/>
+      <w:bookmarkStart w:id="12" w:name="_Toc500973726"/>
       <w:r>
         <w:lastRenderedPageBreak/>
         <w:t>Testfallableitung</w:t>
       </w:r>
-      <w:bookmarkEnd w:id="11"/>
+      <w:bookmarkEnd w:id="12"/>
     </w:p>
     <w:p>
       <w:pPr>
         <w:pStyle w:val="berschrift2"/>
       </w:pPr>
-      <w:bookmarkStart w:id="12" w:name="_Toc500598669"/>
+      <w:bookmarkStart w:id="13" w:name="_Toc500973727"/>
       <w:r>
         <w:t>Zustandsübergangsbaum</w:t>
       </w:r>
-      <w:bookmarkEnd w:id="12"/>
+      <w:bookmarkEnd w:id="13"/>
     </w:p>
     <w:p>
       <w:r>
@@ -2049,7 +1856,7 @@
       </w:r>
       <w:r>
         <w:object w:dxaOrig="8025" w:dyaOrig="11686" w14:anchorId="74965BA3">
-          <v:shape id="_x0000_i1027" type="#_x0000_t75" style="width:403.2pt;height:583.2pt" o:ole="">
+          <v:shape id="_x0000_i1027" type="#_x0000_t75" style="width:403.3pt;height:583.3pt" o:ole="">
             <v:imagedata r:id="rId7" o:title=""/>
           </v:shape>
         </w:object>
@@ -2058,14 +1865,66 @@
         <w:fldChar w:fldCharType="end"/>
       </w:r>
     </w:p>
-    <w:p/>
+    <w:p>
+      <w:r>
+        <w:t>Dieser Zustandsüberführungsbaum stellt den Zustandsüberführungsgraphen</w:t>
+      </w:r>
+      <w:r>
+        <w:t xml:space="preserve"> der FSM</w:t>
+      </w:r>
+      <w:r>
+        <w:t xml:space="preserve"> als Baum dar. Um die Schleifen eines allgemeinen Graphen abzubilden, werden einzelne Stränge von Zuständen solange verfolgt bis sie einen Zustand erreichen der bereits im Baum vorhanden ist. </w:t>
+      </w:r>
+      <w:r>
+        <w:t xml:space="preserve">Der Übergang von </w:t>
+      </w:r>
+      <w:proofErr w:type="spellStart"/>
+      <w:r>
+        <w:t>StartingPumps</w:t>
+      </w:r>
+      <w:proofErr w:type="spellEnd"/>
+      <w:r>
+        <w:t xml:space="preserve"> zu </w:t>
+      </w:r>
+      <w:proofErr w:type="spellStart"/>
+      <w:r>
+        <w:t>Deh</w:t>
+      </w:r>
+      <w:r>
+        <w:t>u</w:t>
+      </w:r>
+      <w:r>
+        <w:t>midifying</w:t>
+      </w:r>
+      <w:proofErr w:type="spellEnd"/>
+      <w:r>
+        <w:t xml:space="preserve"> erfolgt ohne Event da </w:t>
+      </w:r>
+      <w:proofErr w:type="spellStart"/>
+      <w:r>
+        <w:t>StartingPumps</w:t>
+      </w:r>
+      <w:proofErr w:type="spellEnd"/>
+      <w:r>
+        <w:t xml:space="preserve"> intern eine weitere FSM </w:t>
+      </w:r>
+      <w:r>
+        <w:lastRenderedPageBreak/>
+        <w:t>ist. Somit findet der Übergang automatisch statt sobald</w:t>
+      </w:r>
+      <w:r>
+        <w:t xml:space="preserve"> der Zustand 5 Sekunden aktiv war oder</w:t>
+      </w:r>
+      <w:r>
+        <w:t xml:space="preserve"> diese FSM innerhalb von 5 Sekunden in einen akzeptierenden Zustand gelangt (Pumpe A und Pumpe B gestartet).</w:t>
+      </w:r>
+    </w:p>
     <w:p>
       <w:pPr>
         <w:pStyle w:val="berschrift2"/>
       </w:pPr>
-      <w:bookmarkStart w:id="13" w:name="_Toc500598670"/>
-      <w:r>
-        <w:lastRenderedPageBreak/>
+      <w:bookmarkStart w:id="14" w:name="_Toc500973728"/>
+      <w:r>
         <w:t>Sequenzd</w:t>
       </w:r>
       <w:r>
@@ -2074,7 +1933,7 @@
       <w:r>
         <w:t>m</w:t>
       </w:r>
-      <w:bookmarkEnd w:id="13"/>
+      <w:bookmarkEnd w:id="14"/>
     </w:p>
     <w:p>
       <w:r>
@@ -2088,7 +1947,7 @@
       </w:r>
       <w:r>
         <w:object w:dxaOrig="15481" w:dyaOrig="10095" w14:anchorId="6A713F65">
-          <v:shape id="_x0000_i1028" type="#_x0000_t75" style="width:496.8pt;height:324pt" o:ole="">
+          <v:shape id="_x0000_i1028" type="#_x0000_t75" style="width:497.15pt;height:324pt" o:ole="">
             <v:imagedata r:id="rId8" o:title=""/>
           </v:shape>
         </w:object>
@@ -2096,10 +1955,55 @@
       <w:r>
         <w:fldChar w:fldCharType="end"/>
       </w:r>
-      <w:bookmarkStart w:id="14" w:name="_GoBack"/>
-      <w:bookmarkEnd w:id="14"/>
     </w:p>
     <w:p>
+      <w:pPr>
+        <w:suppressAutoHyphens w:val="0"/>
+        <w:spacing w:after="160" w:line="259" w:lineRule="auto"/>
+      </w:pPr>
+      <w:r>
+        <w:t>Dies ist das Sequenzdiagramm, welches den längsten Pfad des Zustandsüberführungsbaums aus Sicht des Systems darstellt.</w:t>
+      </w:r>
+      <w:r>
+        <w:t xml:space="preserve"> Hier kann man gut erkennen, dass die State </w:t>
+      </w:r>
+      <w:proofErr w:type="spellStart"/>
+      <w:r>
+        <w:t>Machine</w:t>
+      </w:r>
+      <w:proofErr w:type="spellEnd"/>
+      <w:r>
+        <w:t xml:space="preserve"> auf alle relevanten Ereignisse reagiert und darauf hin entsprechend Methoden der Objekten aufruft, welche für die Steuerung z.B. des Tors oder </w:t>
+      </w:r>
+      <w:proofErr w:type="spellStart"/>
+      <w:r>
+        <w:t>Zuluftpumpe</w:t>
+      </w:r>
+      <w:proofErr w:type="spellEnd"/>
+      <w:r>
+        <w:t xml:space="preserve"> verantwortlich ist. Somit kann das Sequenzdiagramm konkret Vorgänge in einem Programm darstellen, wogegen das Diagramm der FSM nur soweit Informationen </w:t>
+      </w:r>
+      <w:r>
+        <w:t>darstellt</w:t>
+      </w:r>
+      <w:r>
+        <w:t>, dass man sich etwas unter dem ganzen Vorgang vorstellen kann.</w:t>
+      </w:r>
+    </w:p>
+    <w:p>
+      <w:pPr>
+        <w:suppressAutoHyphens w:val="0"/>
+        <w:spacing w:after="160" w:line="259" w:lineRule="auto"/>
+      </w:pPr>
+      <w:r>
+        <w:br w:type="page"/>
+      </w:r>
+      <w:r>
+        <w:lastRenderedPageBreak/>
+        <w:t xml:space="preserve"> </w:t>
+      </w:r>
+    </w:p>
+    <w:p>
       <w:r>
         <w:fldChar w:fldCharType="begin"/>
       </w:r>
@@ -2111,7 +2015,7 @@
       </w:r>
       <w:r>
         <w:object w:dxaOrig="15151" w:dyaOrig="8041" w14:anchorId="0F51F4E7">
-          <v:shape id="_x0000_i1029" type="#_x0000_t75" style="width:475.2pt;height:252pt" o:ole="">
+          <v:shape id="_x0000_i1029" type="#_x0000_t75" style="width:474.85pt;height:252pt" o:ole="">
             <v:imagedata r:id="rId9" o:title=""/>
           </v:shape>
         </w:object>
@@ -2120,7 +2024,14 @@
         <w:fldChar w:fldCharType="end"/>
       </w:r>
     </w:p>
-    <w:p/>
+    <w:p>
+      <w:r>
+        <w:t xml:space="preserve">Dies ist das Klassendiagramm welches alle genutzten Klassen in dem Programm darstellt, welches das Feuchtigkeitsniveau einer Fertigungszelle verwalten soll. Hier erkennt man, dass die Klasse FSM die einzige ist, welche </w:t>
+      </w:r>
+      <w:r>
+        <w:t>andere Objekte steuern kann, da sich alle anderen Klassen nicht gegenseitig benutzen. Auf die Signaturen der Methoden und Klassenvariablen wurde verzichtet, da hier nur gezeigt werden soll wer für das Verhalten des Programms verantwortlich ist.</w:t>
+      </w:r>
+    </w:p>
     <w:sectPr>
       <w:pgSz w:w="11906" w:h="16838"/>
       <w:pgMar w:top="1417" w:right="1417" w:bottom="1134" w:left="1417" w:header="708" w:footer="708" w:gutter="0"/>
@@ -2892,7 +2803,6 @@
   <w:style w:type="character" w:default="1" w:styleId="Absatz-Standardschriftart">
     <w:name w:val="Default Paragraph Font"/>
     <w:uiPriority w:val="1"/>
-    <w:semiHidden/>
     <w:unhideWhenUsed/>
   </w:style>
   <w:style w:type="table" w:default="1" w:styleId="NormaleTabelle">

</xml_diff>